<commit_message>
tech report edits 2022-11-15
</commit_message>
<xml_diff>
--- a/reports/Task 3 - Technical Report/Task-3---Technical-Report.docx
+++ b/reports/Task 3 - Technical Report/Task-3---Technical-Report.docx
@@ -567,31 +567,252 @@
         <w:t xml:space="preserve">-N) and TP loadings in the Lavaca Bay watershed and (2) assesses the relationship of eutrophication indicators in Lavaca Bay to changes in watershed discharge and loads.</w:t>
       </w:r>
     </w:p>
+    <w:bookmarkEnd w:id="23"/>
+    <w:bookmarkStart w:id="26" w:name="methods"/>
     <w:p>
       <w:pPr>
+        <w:pStyle w:val="Heading1"/>
+      </w:pPr>
+      <w:r>
+        <w:t xml:space="preserve">Methods</w:t>
+      </w:r>
+    </w:p>
+    <w:bookmarkStart w:id="24" w:name="study-area"/>
+    <w:p>
+      <w:pPr>
+        <w:pStyle w:val="Heading2"/>
+      </w:pPr>
+      <w:r>
+        <w:t xml:space="preserve">Study Area</w:t>
+      </w:r>
+    </w:p>
+    <w:bookmarkEnd w:id="24"/>
+    <w:bookmarkStart w:id="25" w:name="load-estimation"/>
+    <w:p>
+      <w:pPr>
+        <w:pStyle w:val="Heading2"/>
+      </w:pPr>
+      <w:r>
+        <w:t xml:space="preserve">Load Estimation</w:t>
+      </w:r>
+    </w:p>
+    <w:p>
+      <w:pPr>
+        <w:pStyle w:val="FirstParagraph"/>
+      </w:pPr>
+      <w:r>
+        <w:t xml:space="preserve">Regression based approaches are commonly used to estimate constituent concentration and fluxes based on continuously measured streamflow and sparsely measured constituent concentrations.</w:t>
+      </w:r>
+      <w:r>
+        <w:br/>
+      </w:r>
+      <w:r>
+        <w:t xml:space="preserve">Most regression-based approaches estimate daily concentration based on modeled relationships between concentration and discharge, season, and time</w:t>
+      </w:r>
+      <w:r>
+        <w:t xml:space="preserve"> </w:t>
+      </w:r>
+      <w:r>
+        <w:t xml:space="preserve">(Cohn et al. 1992; Hirsch et al. 2010)</w:t>
+      </w:r>
+      <w:r>
+        <w:t xml:space="preserve">.</w:t>
+      </w:r>
+      <w:r>
+        <w:t xml:space="preserve"> </w:t>
+      </w:r>
+      <w:r>
+        <w:t xml:space="preserve">These approaches have recently been extended to include antecedant discharge variables to improve model performance</w:t>
+      </w:r>
+      <w:r>
+        <w:t xml:space="preserve"> </w:t>
+      </w:r>
+      <w:r>
+        <w:t xml:space="preserve">(Zhang and Ball 2017)</w:t>
+      </w:r>
+      <w:r>
+        <w:t xml:space="preserve">.</w:t>
+      </w:r>
+      <w:r>
+        <w:t xml:space="preserve"> </w:t>
+      </w:r>
+      <w:r>
+        <w:t xml:space="preserve">We developed site-specific Generalized Additive Models (GAMs) relating NO</w:t>
+      </w:r>
+      <w:r>
+        <w:rPr>
+          <w:vertAlign w:val="subscript"/>
+        </w:rPr>
+        <w:t xml:space="preserve">3</w:t>
+      </w:r>
+      <w:r>
+        <w:t xml:space="preserve">-N and TP to discharge and temporal covariates.</w:t>
+      </w:r>
+      <w:r>
+        <w:t xml:space="preserve"> </w:t>
+      </w:r>
+      <w:r>
+        <w:t xml:space="preserve">GAMs are a semiparametric extension of generalized linear models where the linear predictor is represented as the sum of multiple unknown smooth functions and parametric linear predictors.</w:t>
+      </w:r>
+      <w:r>
+        <w:t xml:space="preserve"> </w:t>
+      </w:r>
+      <w:r>
+        <w:t xml:space="preserve">We fit GAMs using the</w:t>
+      </w:r>
+      <w:r>
+        <w:t xml:space="preserve"> </w:t>
+      </w:r>
+      <w:r>
+        <w:t xml:space="preserve">“</w:t>
+      </w:r>
+      <w:r>
+        <w:t xml:space="preserve">mgcv</w:t>
+      </w:r>
+      <w:r>
+        <w:t xml:space="preserve">”</w:t>
+      </w:r>
+      <w:r>
+        <w:t xml:space="preserve"> </w:t>
+      </w:r>
+      <w:r>
+        <w:t xml:space="preserve">packages in R which makes available multiple types of smooth functions. Hastie and Tibshirani, 1990</w:t>
+      </w:r>
+      <w:r>
+        <w:t xml:space="preserve"> </w:t>
+      </w:r>
+      <w:r>
+        <w:t xml:space="preserve">In general, we used thin-plate regression splines which are piece-wise functions that are smoothly joined at multiple breakpoints (commonly callled knots). Wood 2006</w:t>
+      </w:r>
+      <w:r>
+        <w:t xml:space="preserve"> </w:t>
+      </w:r>
+      <w:r>
+        <w:t xml:space="preserve">To fit the spline function, users specify the maximum number of knots and the function is automatically estimated by minimizing the generalized cross-validation score. (wood 2006)</w:t>
+      </w:r>
+    </w:p>
+    <w:p>
+      <w:pPr>
         <w:pStyle w:val="BodyText"/>
       </w:pPr>
       <w:r>
-        <w:t xml:space="preserve">Regression based approaches are commonly used to estimate constituent concentration and fluxes based on continuously measured streamflow and sparsely measured constituent concentrations.</w:t>
-      </w:r>
-      <w:r>
-        <w:br/>
-      </w:r>
-      <w:r>
-        <w:t xml:space="preserve">Most regression-based approaches estimate daily concentration based on modeled relationships between concentration and discharge, season, and time</w:t>
+        <w:t xml:space="preserve">Wang et al. (2011)</w:t>
+      </w:r>
+      <w:r>
+        <w:t xml:space="preserve">;</w:t>
       </w:r>
       <w:r>
         <w:t xml:space="preserve"> </w:t>
       </w:r>
       <w:r>
-        <w:t xml:space="preserve">(Cohn et al. 1992; Hirsch et al. 2010)</w:t>
+        <w:t xml:space="preserve">Kuhnert et al. (2012)</w:t>
+      </w:r>
+      <w:r>
+        <w:t xml:space="preserve">;</w:t>
+      </w:r>
+      <w:r>
+        <w:t xml:space="preserve"> </w:t>
+      </w:r>
+      <w:r>
+        <w:t xml:space="preserve">Robson and Dourdet (2015)</w:t>
+      </w:r>
+      <w:r>
+        <w:t xml:space="preserve">;</w:t>
+      </w:r>
+      <w:r>
+        <w:t xml:space="preserve"> </w:t>
+      </w:r>
+      <w:r>
+        <w:t xml:space="preserve">Hagemann et al. (2016)</w:t>
+      </w:r>
+      <w:r>
+        <w:t xml:space="preserve">;</w:t>
+      </w:r>
+      <w:r>
+        <w:t xml:space="preserve"> </w:t>
+      </w:r>
+      <w:r>
+        <w:t xml:space="preserve">McDowell et al. (2021)</w:t>
+      </w:r>
+      <w:r>
+        <w:t xml:space="preserve">;</w:t>
+      </w:r>
+      <w:r>
+        <w:t xml:space="preserve"> </w:t>
+      </w:r>
+      <w:r>
+        <w:t xml:space="preserve">Biagi et al. (2022)</w:t>
+      </w:r>
+      <w:r>
+        <w:t xml:space="preserve"> </w:t>
+      </w:r>
+      <w:r>
+        <w:t xml:space="preserve">utilized variously specified GAMs to develop daily estimates of nutrient or sediment load based on temporal and flow-based variables.</w:t>
+      </w:r>
+      <w:r>
+        <w:t xml:space="preserve"> </w:t>
+      </w:r>
+      <w:r>
+        <w:t xml:space="preserve">Although the underlying parameter estimation procedure of GAMs is substantially different than popular regression based approaches such as LOADEST</w:t>
+      </w:r>
+      <w:r>
+        <w:t xml:space="preserve"> </w:t>
+      </w:r>
+      <w:r>
+        <w:t xml:space="preserve">(Cohn et al. 1992)</w:t>
+      </w:r>
+      <w:r>
+        <w:t xml:space="preserve"> </w:t>
+      </w:r>
+      <w:r>
+        <w:t xml:space="preserve">or WRTDS</w:t>
+      </w:r>
+      <w:r>
+        <w:t xml:space="preserve"> </w:t>
+      </w:r>
+      <w:r>
+        <w:t xml:space="preserve">(@ Hirsch et al. 2010)</w:t>
+      </w:r>
+      <w:r>
+        <w:t xml:space="preserve">, the functional form and model predictions tend to be similar</w:t>
+      </w:r>
+      <w:r>
+        <w:t xml:space="preserve"> </w:t>
+      </w:r>
+      <w:r>
+        <w:t xml:space="preserve">(Beck and Murphy 2017)</w:t>
       </w:r>
       <w:r>
         <w:t xml:space="preserve">.</w:t>
       </w:r>
+      <w:r>
+        <w:t xml:space="preserve"> </w:t>
+      </w:r>
+      <w:r>
+        <w:t xml:space="preserve">The main drivers for our selection of GAMs are the ability to model different error structures and the ease of including additional model covariates.</w:t>
+      </w:r>
+      <w:r>
+        <w:t xml:space="preserve"> </w:t>
+      </w:r>
+      <w:r>
+        <w:t xml:space="preserve">Zhang and Ball (2017)</w:t>
+      </w:r>
+      <w:r>
+        <w:t xml:space="preserve"> </w:t>
+      </w:r>
+      <w:r>
+        <w:t xml:space="preserve">demonstrated improvements in WRTDS results using antecedent flow variables. Inclusion of these model terms in WRTDS and LOADEST is generally difficult compared to GAMs which are a more general regression modelling approach.</w:t>
+      </w:r>
+      <w:r>
+        <w:t xml:space="preserve"> </w:t>
+      </w:r>
+      <w:r>
+        <w:t xml:space="preserve">The generalized .</w:t>
+      </w:r>
     </w:p>
-    <w:bookmarkEnd w:id="23"/>
-    <w:bookmarkStart w:id="26" w:name="headings"/>
+    <w:bookmarkEnd w:id="25"/>
+    <w:bookmarkEnd w:id="26"/>
+    <w:bookmarkStart w:id="29" w:name="headings"/>
     <w:p>
       <w:pPr>
         <w:pStyle w:val="Heading1"/>
@@ -600,7 +821,7 @@
         <w:t xml:space="preserve">Headings</w:t>
       </w:r>
     </w:p>
-    <w:bookmarkStart w:id="25" w:name="second-level-heading"/>
+    <w:bookmarkStart w:id="28" w:name="second-level-heading"/>
     <w:p>
       <w:pPr>
         <w:pStyle w:val="Heading2"/>
@@ -609,7 +830,7 @@
         <w:t xml:space="preserve">Second Level Heading</w:t>
       </w:r>
     </w:p>
-    <w:bookmarkStart w:id="24" w:name="third-level-heading"/>
+    <w:bookmarkStart w:id="27" w:name="third-level-heading"/>
     <w:p>
       <w:pPr>
         <w:pStyle w:val="Heading3"/>
@@ -665,10 +886,10 @@
         <w:t xml:space="preserve">respectively.</w:t>
       </w:r>
     </w:p>
-    <w:bookmarkEnd w:id="24"/>
-    <w:bookmarkEnd w:id="25"/>
-    <w:bookmarkEnd w:id="26"/>
-    <w:bookmarkStart w:id="28" w:name="tables"/>
+    <w:bookmarkEnd w:id="27"/>
+    <w:bookmarkEnd w:id="28"/>
+    <w:bookmarkEnd w:id="29"/>
+    <w:bookmarkStart w:id="31" w:name="tables"/>
     <w:p>
       <w:pPr>
         <w:pStyle w:val="Heading1"/>
@@ -727,7 +948,7 @@
         </w:rPr>
         <w:t xml:space="preserve">Table </w:t>
       </w:r>
-      <w:bookmarkStart w:id="080d03a6-5429-4ec7-aadb-2b7a04fb4c7d" w:name="mtcars"/>
+      <w:bookmarkStart w:id="5beff66b-b7e8-424f-913a-b857e786cf7c" w:name="mtcars"/>
       <w:r xmlns:w14="http://schemas.microsoft.com/office/word/2010/wordml">
         <w:rPr>
           <w:rFonts/>
@@ -749,7 +970,7 @@
         </w:rPr>
         <w:fldChar w:fldCharType="end" w:dirty="true"/>
       </w:r>
-      <w:bookmarkEnd w:id="080d03a6-5429-4ec7-aadb-2b7a04fb4c7d"/>
+      <w:bookmarkEnd w:id="5beff66b-b7e8-424f-913a-b857e786cf7c"/>
       <w:r>
         <w:t xml:space="preserve">. </w:t>
       </w:r>
@@ -2011,7 +2232,7 @@
       <w:r>
         <w:t xml:space="preserve"> </w:t>
       </w:r>
-      <w:hyperlink r:id="rId27">
+      <w:hyperlink r:id="rId30">
         <w:r>
           <w:rPr>
             <w:rStyle w:val="VerbatimChar"/>
@@ -2057,7 +2278,7 @@
         </w:rPr>
         <w:t xml:space="preserve">Table </w:t>
       </w:r>
-      <w:bookmarkStart w:id="d0f63a4a-0aec-4024-adfc-5aef58f26c77" w:name="mtcarsflex"/>
+      <w:bookmarkStart w:id="6483a100-09fe-4709-916c-53eca0274b04" w:name="mtcarsflex"/>
       <w:r xmlns:w14="http://schemas.microsoft.com/office/word/2010/wordml">
         <w:rPr>
           <w:rFonts/>
@@ -2079,7 +2300,7 @@
         </w:rPr>
         <w:fldChar w:fldCharType="end" w:dirty="true"/>
       </w:r>
-      <w:bookmarkEnd w:id="d0f63a4a-0aec-4024-adfc-5aef58f26c77"/>
+      <w:bookmarkEnd w:id="6483a100-09fe-4709-916c-53eca0274b04"/>
       <w:r>
         <w:t xml:space="preserve">. </w:t>
       </w:r>
@@ -7509,8 +7730,8 @@
         </w:tc>
       </w:tr>
     </w:tbl>
-    <w:bookmarkEnd w:id="28"/>
-    <w:bookmarkStart w:id="29" w:name="figures"/>
+    <w:bookmarkEnd w:id="31"/>
+    <w:bookmarkStart w:id="32" w:name="figures"/>
     <w:p>
       <w:pPr>
         <w:pStyle w:val="Heading1"/>
@@ -7571,7 +7792,7 @@
                     </pic:cNvPicPr>
                   </pic:nvPicPr>
                   <pic:blipFill>
-                    <a:blip r:embed="rId59"/>
+                    <a:blip r:embed="rId84"/>
                     <a:srcRect/>
                     <a:stretch>
                       <a:fillRect/>
@@ -7605,7 +7826,7 @@
         </w:rPr>
         <w:t xml:space="preserve">Figure </w:t>
       </w:r>
-      <w:bookmarkStart w:id="c22e7ff9-f89d-47f0-a73b-c6cc5e77d215" w:name="pressure"/>
+      <w:bookmarkStart w:id="94335b4a-6fe8-44d3-8919-266e311f2c54" w:name="pressure"/>
       <w:r xmlns:w14="http://schemas.microsoft.com/office/word/2010/wordml">
         <w:rPr>
           <w:rFonts/>
@@ -7627,7 +7848,7 @@
         </w:rPr>
         <w:fldChar w:fldCharType="end" w:dirty="true"/>
       </w:r>
-      <w:bookmarkEnd w:id="c22e7ff9-f89d-47f0-a73b-c6cc5e77d215"/>
+      <w:bookmarkEnd w:id="94335b4a-6fe8-44d3-8919-266e311f2c54"/>
       <w:r>
         <w:t xml:space="preserve">. </w:t>
       </w:r>
@@ -7657,8 +7878,8 @@
         </w:sectPr>
       </w:pPr>
     </w:p>
-    <w:bookmarkEnd w:id="29"/>
-    <w:bookmarkStart w:id="30" w:name="landscape-section"/>
+    <w:bookmarkEnd w:id="32"/>
+    <w:bookmarkStart w:id="33" w:name="landscape-section"/>
     <w:p>
       <w:pPr>
         <w:pStyle w:val="Heading1"/>
@@ -7691,7 +7912,7 @@
                     </pic:cNvPicPr>
                   </pic:nvPicPr>
                   <pic:blipFill>
-                    <a:blip r:embed="rId60"/>
+                    <a:blip r:embed="rId85"/>
                     <a:srcRect/>
                     <a:stretch>
                       <a:fillRect/>
@@ -7725,7 +7946,7 @@
         </w:rPr>
         <w:t xml:space="preserve">Figure </w:t>
       </w:r>
-      <w:bookmarkStart w:id="9ff0cbe5-947f-473b-877c-5f2d0a8ef483" w:name="sinus"/>
+      <w:bookmarkStart w:id="c963ea8b-ab2e-4370-8b34-c93260c53f35" w:name="sinus"/>
       <w:r xmlns:w14="http://schemas.microsoft.com/office/word/2010/wordml">
         <w:rPr>
           <w:rFonts/>
@@ -7747,7 +7968,7 @@
         </w:rPr>
         <w:fldChar w:fldCharType="end" w:dirty="true"/>
       </w:r>
-      <w:bookmarkEnd w:id="9ff0cbe5-947f-473b-877c-5f2d0a8ef483"/>
+      <w:bookmarkEnd w:id="c963ea8b-ab2e-4370-8b34-c93260c53f35"/>
       <w:r>
         <w:t xml:space="preserve">. </w:t>
       </w:r>
@@ -7766,8 +7987,8 @@
         </w:sectPr>
       </w:pPr>
     </w:p>
-    <w:bookmarkEnd w:id="30"/>
-    <w:bookmarkStart w:id="31" w:name="math"/>
+    <w:bookmarkEnd w:id="33"/>
+    <w:bookmarkStart w:id="34" w:name="math"/>
     <w:p>
       <w:pPr>
         <w:pStyle w:val="Heading1"/>
@@ -8375,8 +8596,8 @@
         <w:pStyle w:val="BodyText"/>
       </w:pPr>
     </w:p>
-    <w:bookmarkEnd w:id="31"/>
-    <w:bookmarkStart w:id="32" w:name="references"/>
+    <w:bookmarkEnd w:id="34"/>
+    <w:bookmarkStart w:id="35" w:name="references"/>
     <w:p>
       <w:pPr>
         <w:pStyle w:val="Heading1"/>
@@ -8550,8 +8771,8 @@
         <w:t xml:space="preserve">provide a fundamental overview of water quality statistics. The bibliography will populate automatically.</w:t>
       </w:r>
     </w:p>
-    <w:bookmarkEnd w:id="32"/>
-    <w:bookmarkStart w:id="34" w:name="styling-and-fonts"/>
+    <w:bookmarkEnd w:id="35"/>
+    <w:bookmarkStart w:id="37" w:name="styling-and-fonts"/>
     <w:p>
       <w:pPr>
         <w:pStyle w:val="Heading1"/>
@@ -8567,7 +8788,7 @@
       <w:r>
         <w:t xml:space="preserve">This template uses Minion Pro for body fonts and Open Sans for headings following TWRI brand guidance and AgriLife brand guidance. I can’t bundle Minion Pro in this package because of licensing, but you can download and install both fonts from AgriLife (</w:t>
       </w:r>
-      <w:hyperlink r:id="rId33">
+      <w:hyperlink r:id="rId36">
         <w:r>
           <w:rPr>
             <w:rStyle w:val="Hyperlink"/>
@@ -8597,8 +8818,8 @@
         <w:t xml:space="preserve">in Word documents because it is an OTF style font and currently Word only embeds TTF fonts. That means collaborators without the font installed on their system will see a different serif font on their system in Word. Once exported to pdf, both OTF and TTF fonts should be embedded correctly.</w:t>
       </w:r>
     </w:p>
-    <w:bookmarkEnd w:id="34"/>
-    <w:bookmarkStart w:id="61" w:name="bibliography"/>
+    <w:bookmarkEnd w:id="37"/>
+    <w:bookmarkStart w:id="86" w:name="bibliography"/>
     <w:p>
       <w:pPr>
         <w:pStyle w:val="Heading1"/>
@@ -8607,16 +8828,51 @@
         <w:t xml:space="preserve">Bibliography</w:t>
       </w:r>
     </w:p>
-    <w:bookmarkStart w:id="60" w:name="refs"/>
-    <w:bookmarkStart w:id="37" w:name="X933afeb8202f449a77a0a231e80f2f32cdf12b7"/>
+    <w:bookmarkStart w:id="85" w:name="refs"/>
+    <w:bookmarkStart w:id="40" w:name="X1fc50e745b270a3dfdcdc4d4c41a3cccbb995ce"/>
     <w:p>
       <w:pPr>
         <w:pStyle w:val="Bibliography"/>
       </w:pPr>
       <w:r>
+        <w:t xml:space="preserve">Beck MW, Murphy RR. 2017. Numerical and qualitative contrasts of two statistical models for water quality change in tidal waters. JAWRA Journal of the American Water Resources Association. 53(1):197–219. doi:</w:t>
+      </w:r>
+      <w:hyperlink r:id="rId38">
+        <w:r>
+          <w:rPr>
+            <w:rStyle w:val="Hyperlink"/>
+          </w:rPr>
+          <w:t xml:space="preserve">10.1111/1752-1688.12489</w:t>
+        </w:r>
+      </w:hyperlink>
+      <w:r>
+        <w:t xml:space="preserve">. [accessed 2018 Jun 22].</w:t>
+      </w:r>
+      <w:r>
+        <w:t xml:space="preserve"> </w:t>
+      </w:r>
+      <w:hyperlink r:id="rId39">
+        <w:r>
+          <w:rPr>
+            <w:rStyle w:val="Hyperlink"/>
+          </w:rPr>
+          <w:t xml:space="preserve">http://doi.wiley.com/10.1111/1752-1688.12489</w:t>
+        </w:r>
+      </w:hyperlink>
+      <w:r>
+        <w:t xml:space="preserve">.</w:t>
+      </w:r>
+    </w:p>
+    <w:bookmarkEnd w:id="40"/>
+    <w:bookmarkStart w:id="43" w:name="X933afeb8202f449a77a0a231e80f2f32cdf12b7"/>
+    <w:p>
+      <w:pPr>
+        <w:pStyle w:val="Bibliography"/>
+      </w:pPr>
+      <w:r>
         <w:t xml:space="preserve">Beseres Pollack J, Palmer T, Montagna P. 2011. Long-term trends in the response of benthic macrofauna to climate variability in the Lavaca-Colorado Estuary, Texas. Mar Ecol Prog Ser. 436:67–80. doi:</w:t>
       </w:r>
-      <w:hyperlink r:id="rId35">
+      <w:hyperlink r:id="rId41">
         <w:r>
           <w:rPr>
             <w:rStyle w:val="Hyperlink"/>
@@ -8630,7 +8886,7 @@
       <w:r>
         <w:t xml:space="preserve"> </w:t>
       </w:r>
-      <w:hyperlink r:id="rId36">
+      <w:hyperlink r:id="rId42">
         <w:r>
           <w:rPr>
             <w:rStyle w:val="Hyperlink"/>
@@ -8642,16 +8898,51 @@
         <w:t xml:space="preserve">.</w:t>
       </w:r>
     </w:p>
-    <w:bookmarkEnd w:id="37"/>
-    <w:bookmarkStart w:id="40" w:name="ref-brickerEffectsNutrientEnrichment2008"/>
+    <w:bookmarkEnd w:id="43"/>
+    <w:bookmarkStart w:id="46" w:name="ref-biagi_novel_2022"/>
     <w:p>
       <w:pPr>
         <w:pStyle w:val="Bibliography"/>
       </w:pPr>
       <w:r>
+        <w:t xml:space="preserve">Biagi KM, Ross CA, Oswald CJ, Sorichetti RJ, Thomas JL, Wellen CC. 2022. Novel predictors related to hysteresis and baseflow improve predictions of watershed nutrient loads: An example from Ontario’s lower Great Lakes basin. Science of The Total Environment. 826:154023. doi:</w:t>
+      </w:r>
+      <w:hyperlink r:id="rId44">
+        <w:r>
+          <w:rPr>
+            <w:rStyle w:val="Hyperlink"/>
+          </w:rPr>
+          <w:t xml:space="preserve">10.1016/j.scitotenv.2022.154023</w:t>
+        </w:r>
+      </w:hyperlink>
+      <w:r>
+        <w:t xml:space="preserve">. [accessed 2022 Apr 5].</w:t>
+      </w:r>
+      <w:r>
+        <w:t xml:space="preserve"> </w:t>
+      </w:r>
+      <w:hyperlink r:id="rId45">
+        <w:r>
+          <w:rPr>
+            <w:rStyle w:val="Hyperlink"/>
+          </w:rPr>
+          <w:t xml:space="preserve">https://linkinghub.elsevier.com/retrieve/pii/S0048969722011159</w:t>
+        </w:r>
+      </w:hyperlink>
+      <w:r>
+        <w:t xml:space="preserve">.</w:t>
+      </w:r>
+    </w:p>
+    <w:bookmarkEnd w:id="46"/>
+    <w:bookmarkStart w:id="49" w:name="ref-brickerEffectsNutrientEnrichment2008"/>
+    <w:p>
+      <w:pPr>
+        <w:pStyle w:val="Bibliography"/>
+      </w:pPr>
+      <w:r>
         <w:t xml:space="preserve">Bricker SB, Longstaff B, Dennison W, Jones A, Boicourt K, Wicks C, Woerner J. 2008. Effects of nutrient enrichment in the nation’s estuaries: A decade of change. Harmful Algae. 8(1):21–32. doi:</w:t>
       </w:r>
-      <w:hyperlink r:id="rId38">
+      <w:hyperlink r:id="rId47">
         <w:r>
           <w:rPr>
             <w:rStyle w:val="Hyperlink"/>
@@ -8665,7 +8956,7 @@
       <w:r>
         <w:t xml:space="preserve"> </w:t>
       </w:r>
-      <w:hyperlink r:id="rId39">
+      <w:hyperlink r:id="rId48">
         <w:r>
           <w:rPr>
             <w:rStyle w:val="Hyperlink"/>
@@ -8677,8 +8968,8 @@
         <w:t xml:space="preserve">.</w:t>
       </w:r>
     </w:p>
-    <w:bookmarkEnd w:id="40"/>
-    <w:bookmarkStart w:id="43" w:name="ref-bugicaWaterQualityTrends2020"/>
+    <w:bookmarkEnd w:id="49"/>
+    <w:bookmarkStart w:id="52" w:name="ref-bugicaWaterQualityTrends2020"/>
     <w:p>
       <w:pPr>
         <w:pStyle w:val="Bibliography"/>
@@ -8686,7 +8977,7 @@
       <w:r>
         <w:t xml:space="preserve">Bugica K, Sterba-Boatwright B, Wetz MS. 2020. Water quality trends in Texas estuaries. Marine Pollution Bulletin. 152:110903. doi:</w:t>
       </w:r>
-      <w:hyperlink r:id="rId41">
+      <w:hyperlink r:id="rId50">
         <w:r>
           <w:rPr>
             <w:rStyle w:val="Hyperlink"/>
@@ -8700,7 +8991,7 @@
       <w:r>
         <w:t xml:space="preserve"> </w:t>
       </w:r>
-      <w:hyperlink r:id="rId42">
+      <w:hyperlink r:id="rId51">
         <w:r>
           <w:rPr>
             <w:rStyle w:val="Hyperlink"/>
@@ -8712,8 +9003,8 @@
         <w:t xml:space="preserve">.</w:t>
       </w:r>
     </w:p>
-    <w:bookmarkEnd w:id="43"/>
-    <w:bookmarkStart w:id="46" w:name="ref-cohnValiditySimpleStatistical1992"/>
+    <w:bookmarkEnd w:id="52"/>
+    <w:bookmarkStart w:id="55" w:name="ref-cohnValiditySimpleStatistical1992"/>
     <w:p>
       <w:pPr>
         <w:pStyle w:val="Bibliography"/>
@@ -8721,7 +9012,7 @@
       <w:r>
         <w:t xml:space="preserve">Cohn TA, Caulder DL, Gilroy EJ, Zynjuk LD, Summers RM. 1992. The validity of a simple statistical model for estimating fluvial constituent loads: An Empirical study involving nutrient loads entering Chesapeake Bay. Water Resour Res. 28(9):2353–2363. doi:</w:t>
       </w:r>
-      <w:hyperlink r:id="rId44">
+      <w:hyperlink r:id="rId53">
         <w:r>
           <w:rPr>
             <w:rStyle w:val="Hyperlink"/>
@@ -8735,7 +9026,7 @@
       <w:r>
         <w:t xml:space="preserve"> </w:t>
       </w:r>
-      <w:hyperlink r:id="rId45">
+      <w:hyperlink r:id="rId54">
         <w:r>
           <w:rPr>
             <w:rStyle w:val="Hyperlink"/>
@@ -8747,8 +9038,8 @@
         <w:t xml:space="preserve">.</w:t>
       </w:r>
     </w:p>
-    <w:bookmarkEnd w:id="46"/>
-    <w:bookmarkStart w:id="49" w:name="ref-darbyEffectsEutrophicationSalt2008"/>
+    <w:bookmarkEnd w:id="55"/>
+    <w:bookmarkStart w:id="58" w:name="ref-darbyEffectsEutrophicationSalt2008"/>
     <w:p>
       <w:pPr>
         <w:pStyle w:val="Bibliography"/>
@@ -8756,7 +9047,7 @@
       <w:r>
         <w:t xml:space="preserve">Darby F, Turner R. 2008. Effects of eutrophication on salt marsh root and rhizome biomass accumulation. Mar Ecol Prog Ser. 363:63–70. doi:</w:t>
       </w:r>
-      <w:hyperlink r:id="rId47">
+      <w:hyperlink r:id="rId56">
         <w:r>
           <w:rPr>
             <w:rStyle w:val="Hyperlink"/>
@@ -8770,7 +9061,7 @@
       <w:r>
         <w:t xml:space="preserve"> </w:t>
       </w:r>
-      <w:hyperlink r:id="rId48">
+      <w:hyperlink r:id="rId57">
         <w:r>
           <w:rPr>
             <w:rStyle w:val="Hyperlink"/>
@@ -8782,16 +9073,26 @@
         <w:t xml:space="preserve">.</w:t>
       </w:r>
     </w:p>
-    <w:bookmarkEnd w:id="49"/>
-    <w:bookmarkStart w:id="52" w:name="X8278e911248927517ca5c6c85388083cdb7782c"/>
+    <w:bookmarkEnd w:id="58"/>
+    <w:bookmarkStart w:id="59" w:name="X0cf7cacab557eaa11896a18f6e2f13564119159"/>
     <w:p>
       <w:pPr>
         <w:pStyle w:val="Bibliography"/>
       </w:pPr>
       <w:r>
+        <w:t xml:space="preserve">Hagemann M, Asce SM, Kim D, Park MH, Asce AM, Student PD. 2016. Estimating Nutrient and Organic Carbon Loads to Water-Supply Reservoir Using Semiparametric Models. J Environ Eng.:9.</w:t>
+      </w:r>
+    </w:p>
+    <w:bookmarkEnd w:id="59"/>
+    <w:bookmarkStart w:id="62" w:name="X8278e911248927517ca5c6c85388083cdb7782c"/>
+    <w:p>
+      <w:pPr>
+        <w:pStyle w:val="Bibliography"/>
+      </w:pPr>
+      <w:r>
         <w:t xml:space="preserve">Heisler J, Glibert PM, Burkholder JM, Anderson DM, Cochlan W, Dennison WC, Dortch Q, Gobler CJ, Heil CA, Humphries E, et al. 2008. Eutrophication and harmful algal blooms: A scientific consensus. Harmful Algae. 8(1):3–13. doi:</w:t>
       </w:r>
-      <w:hyperlink r:id="rId50">
+      <w:hyperlink r:id="rId60">
         <w:r>
           <w:rPr>
             <w:rStyle w:val="Hyperlink"/>
@@ -8805,7 +9106,7 @@
       <w:r>
         <w:t xml:space="preserve"> </w:t>
       </w:r>
-      <w:hyperlink r:id="rId51">
+      <w:hyperlink r:id="rId61">
         <w:r>
           <w:rPr>
             <w:rStyle w:val="Hyperlink"/>
@@ -8817,8 +9118,8 @@
         <w:t xml:space="preserve">.</w:t>
       </w:r>
     </w:p>
-    <w:bookmarkEnd w:id="52"/>
-    <w:bookmarkStart w:id="55" w:name="ref-hirschWeightedRegressionsTime2010"/>
+    <w:bookmarkEnd w:id="62"/>
+    <w:bookmarkStart w:id="65" w:name="ref-hirschWeightedRegressionsTime2010"/>
     <w:p>
       <w:pPr>
         <w:pStyle w:val="Bibliography"/>
@@ -8826,7 +9127,7 @@
       <w:r>
         <w:t xml:space="preserve">Hirsch RM, Moyer DL, Archfield SA. 2010. Weighted Regressions on Time, Discharge, and Season (WRTDS), with an Application to Chesapeake Bay River Inputs1: Weighted Regressions on Time, Discharge, and Season (WRTDS), With an Application to Chesapeake Bay River Inputs. JAWRA Journal of the American Water Resources Association. 46(5):857–880. doi:</w:t>
       </w:r>
-      <w:hyperlink r:id="rId53">
+      <w:hyperlink r:id="rId63">
         <w:r>
           <w:rPr>
             <w:rStyle w:val="Hyperlink"/>
@@ -8840,7 +9141,7 @@
       <w:r>
         <w:t xml:space="preserve"> </w:t>
       </w:r>
-      <w:hyperlink r:id="rId54">
+      <w:hyperlink r:id="rId64">
         <w:r>
           <w:rPr>
             <w:rStyle w:val="Hyperlink"/>
@@ -8852,18 +9153,88 @@
         <w:t xml:space="preserve">.</w:t>
       </w:r>
     </w:p>
-    <w:bookmarkEnd w:id="55"/>
-    <w:bookmarkStart w:id="56" w:name="X0edfcde45eacb493639fc1125510ccb920392e7"/>
+    <w:bookmarkEnd w:id="65"/>
+    <w:bookmarkStart w:id="68" w:name="ref-kuhnert_quantifying_2012"/>
     <w:p>
       <w:pPr>
         <w:pStyle w:val="Bibliography"/>
       </w:pPr>
       <w:r>
+        <w:t xml:space="preserve">Kuhnert PM, Henderson BL, Lewis SE, Bainbridge ZT, Wilkinson SN, Brodie JE. 2012. Quantifying total suspended sediment export from the Burdekin River catchment using the loads regression estimator tool: REGRESSION ESTIMATOR TOOL FOR POLLUTANT LOADS. Water Resour Res. 48(4). doi:</w:t>
+      </w:r>
+      <w:hyperlink r:id="rId66">
+        <w:r>
+          <w:rPr>
+            <w:rStyle w:val="Hyperlink"/>
+          </w:rPr>
+          <w:t xml:space="preserve">10.1029/2011WR011080</w:t>
+        </w:r>
+      </w:hyperlink>
+      <w:r>
+        <w:t xml:space="preserve">. [accessed 2022 Jun 13].</w:t>
+      </w:r>
+      <w:r>
+        <w:t xml:space="preserve"> </w:t>
+      </w:r>
+      <w:hyperlink r:id="rId67">
+        <w:r>
+          <w:rPr>
+            <w:rStyle w:val="Hyperlink"/>
+          </w:rPr>
+          <w:t xml:space="preserve">http://doi.wiley.com/10.1029/2011WR011080</w:t>
+        </w:r>
+      </w:hyperlink>
+      <w:r>
+        <w:t xml:space="preserve">.</w:t>
+      </w:r>
+    </w:p>
+    <w:bookmarkEnd w:id="68"/>
+    <w:bookmarkStart w:id="71" w:name="ref-mcdowell_implications_2021"/>
+    <w:p>
+      <w:pPr>
+        <w:pStyle w:val="Bibliography"/>
+      </w:pPr>
+      <w:r>
+        <w:t xml:space="preserve">McDowell RW, Simpson ZP, Ausseil AG, Etheridge Z, Law R. 2021. The implications of lag times between nitrate leaching losses and riverine loads for water quality policy. Sci Rep. 11(1):16450. doi:</w:t>
+      </w:r>
+      <w:hyperlink r:id="rId69">
+        <w:r>
+          <w:rPr>
+            <w:rStyle w:val="Hyperlink"/>
+          </w:rPr>
+          <w:t xml:space="preserve">10.1038/s41598-021-95302-1</w:t>
+        </w:r>
+      </w:hyperlink>
+      <w:r>
+        <w:t xml:space="preserve">. [accessed 2022 Apr 20].</w:t>
+      </w:r>
+      <w:r>
+        <w:t xml:space="preserve"> </w:t>
+      </w:r>
+      <w:hyperlink r:id="rId70">
+        <w:r>
+          <w:rPr>
+            <w:rStyle w:val="Hyperlink"/>
+          </w:rPr>
+          <w:t xml:space="preserve">https://www.nature.com/articles/s41598-021-95302-1</w:t>
+        </w:r>
+      </w:hyperlink>
+      <w:r>
+        <w:t xml:space="preserve">.</w:t>
+      </w:r>
+    </w:p>
+    <w:bookmarkEnd w:id="71"/>
+    <w:bookmarkStart w:id="72" w:name="X0edfcde45eacb493639fc1125510ccb920392e7"/>
+    <w:p>
+      <w:pPr>
+        <w:pStyle w:val="Bibliography"/>
+      </w:pPr>
+      <w:r>
         <w:t xml:space="preserve">Montagna PA, Cockett PM, Kurr EM, Trungale J. 2020. Assessment of the Relationship Between Freshwater Inflow and Biological Indicators in Lavaca Bay. Corpus Christi, Texas: Harte Research Institute, Texas A&amp;M University-Corpus Christi Final Report to the Texas Water Development Board Report No.: Contract # 1800012268.</w:t>
       </w:r>
     </w:p>
-    <w:bookmarkEnd w:id="56"/>
-    <w:bookmarkStart w:id="59" w:name="ref-palmerImpactsDroughtsLow2015"/>
+    <w:bookmarkEnd w:id="72"/>
+    <w:bookmarkStart w:id="75" w:name="ref-palmerImpactsDroughtsLow2015"/>
     <w:p>
       <w:pPr>
         <w:pStyle w:val="Bibliography"/>
@@ -8871,7 +9242,7 @@
       <w:r>
         <w:t xml:space="preserve">Palmer TA, Montagna PA. 2015. Impacts of droughts and low flows on estuarine water quality and benthic fauna. Hydrobiologia. 753(1):111–129. doi:</w:t>
       </w:r>
-      <w:hyperlink r:id="rId57">
+      <w:hyperlink r:id="rId73">
         <w:r>
           <w:rPr>
             <w:rStyle w:val="Hyperlink"/>
@@ -8885,7 +9256,7 @@
       <w:r>
         <w:t xml:space="preserve"> </w:t>
       </w:r>
-      <w:hyperlink r:id="rId58">
+      <w:hyperlink r:id="rId74">
         <w:r>
           <w:rPr>
             <w:rStyle w:val="Hyperlink"/>
@@ -8897,8 +9268,113 @@
         <w:t xml:space="preserve">.</w:t>
       </w:r>
     </w:p>
-    <w:bookmarkEnd w:id="59"/>
-    <w:bookmarkEnd w:id="60"/>
+    <w:bookmarkEnd w:id="75"/>
+    <w:bookmarkStart w:id="78" w:name="ref-robson_prediction_2015-1"/>
+    <w:p>
+      <w:pPr>
+        <w:pStyle w:val="Bibliography"/>
+      </w:pPr>
+      <w:r>
+        <w:t xml:space="preserve">Robson BJ, Dourdet V. 2015. Prediction of sediment, particulate nutrient and dissolved nutrient concentrations in a dry tropical river to provide input to a mechanistic coastal water quality model. Environmental Modelling &amp; Software. 63:97–108. doi:</w:t>
+      </w:r>
+      <w:hyperlink r:id="rId76">
+        <w:r>
+          <w:rPr>
+            <w:rStyle w:val="Hyperlink"/>
+          </w:rPr>
+          <w:t xml:space="preserve">10.1016/j.envsoft.2014.08.009</w:t>
+        </w:r>
+      </w:hyperlink>
+      <w:r>
+        <w:t xml:space="preserve">. [accessed 2022 Apr 5].</w:t>
+      </w:r>
+      <w:r>
+        <w:t xml:space="preserve"> </w:t>
+      </w:r>
+      <w:hyperlink r:id="rId77">
+        <w:r>
+          <w:rPr>
+            <w:rStyle w:val="Hyperlink"/>
+          </w:rPr>
+          <w:t xml:space="preserve">https://linkinghub.elsevier.com/retrieve/pii/S1364815214002333</w:t>
+        </w:r>
+      </w:hyperlink>
+      <w:r>
+        <w:t xml:space="preserve">.</w:t>
+      </w:r>
+    </w:p>
+    <w:bookmarkEnd w:id="78"/>
+    <w:bookmarkStart w:id="81" w:name="ref-wangLoadEstimationUncertainties2011"/>
+    <w:p>
+      <w:pPr>
+        <w:pStyle w:val="Bibliography"/>
+      </w:pPr>
+      <w:r>
+        <w:t xml:space="preserve">Wang Y-G, Kuhnert P, Henderson B. 2011. Load estimation with uncertainties from opportunistic sampling data – A semiparametric approach. Journal of Hydrology. 396(1-2):148–157. doi:</w:t>
+      </w:r>
+      <w:hyperlink r:id="rId79">
+        <w:r>
+          <w:rPr>
+            <w:rStyle w:val="Hyperlink"/>
+          </w:rPr>
+          <w:t xml:space="preserve">10.1016/j.jhydrol.2010.11.003</w:t>
+        </w:r>
+      </w:hyperlink>
+      <w:r>
+        <w:t xml:space="preserve">. [accessed 2022 Sep 21].</w:t>
+      </w:r>
+      <w:r>
+        <w:t xml:space="preserve"> </w:t>
+      </w:r>
+      <w:hyperlink r:id="rId80">
+        <w:r>
+          <w:rPr>
+            <w:rStyle w:val="Hyperlink"/>
+          </w:rPr>
+          <w:t xml:space="preserve">https://linkinghub.elsevier.com/retrieve/pii/S0022169410006773</w:t>
+        </w:r>
+      </w:hyperlink>
+      <w:r>
+        <w:t xml:space="preserve">.</w:t>
+      </w:r>
+    </w:p>
+    <w:bookmarkEnd w:id="81"/>
+    <w:bookmarkStart w:id="84" w:name="ref-zhang_improving_2017"/>
+    <w:p>
+      <w:pPr>
+        <w:pStyle w:val="Bibliography"/>
+      </w:pPr>
+      <w:r>
+        <w:t xml:space="preserve">Zhang Q, Ball WP. 2017. Improving riverine constituent concentration and flux estimation by accounting for antecedent discharge conditions. Journal of Hydrology. 547:387–402. doi:</w:t>
+      </w:r>
+      <w:hyperlink r:id="rId82">
+        <w:r>
+          <w:rPr>
+            <w:rStyle w:val="Hyperlink"/>
+          </w:rPr>
+          <w:t xml:space="preserve">10.1016/j.jhydrol.2016.12.052</w:t>
+        </w:r>
+      </w:hyperlink>
+      <w:r>
+        <w:t xml:space="preserve">. [accessed 2022 Jun 22].</w:t>
+      </w:r>
+      <w:r>
+        <w:t xml:space="preserve"> </w:t>
+      </w:r>
+      <w:hyperlink r:id="rId83">
+        <w:r>
+          <w:rPr>
+            <w:rStyle w:val="Hyperlink"/>
+          </w:rPr>
+          <w:t xml:space="preserve">https://linkinghub.elsevier.com/retrieve/pii/S0022169416308502</w:t>
+        </w:r>
+      </w:hyperlink>
+      <w:r>
+        <w:t xml:space="preserve">.</w:t>
+      </w:r>
+    </w:p>
+    <w:bookmarkEnd w:id="84"/>
+    <w:bookmarkEnd w:id="85"/>
     <w:p>
       <w:pPr>
         <w:sectPr>
@@ -8910,8 +9386,8 @@
         </w:sectPr>
       </w:pPr>
     </w:p>
-    <w:bookmarkEnd w:id="61"/>
-    <w:bookmarkStart w:id="62" w:name="appendix-a"/>
+    <w:bookmarkEnd w:id="86"/>
+    <w:bookmarkStart w:id="87" w:name="appendix-a"/>
     <w:p>
       <w:pPr>
         <w:pStyle w:val="Heading1"/>
@@ -8939,7 +9415,7 @@
         </w:sectPr>
       </w:pPr>
     </w:p>
-    <w:bookmarkEnd w:id="62"/>
+    <w:bookmarkEnd w:id="87"/>
     <w:sectPr>
       <w:pgMar w:header="720" w:bottom="1800" w:top="1800" w:right="720" w:left="720" w:footer="720" w:gutter="720"/>
       <w:pgSz w:h="16848" w:w="11952" w:orient="portrait"/>

</xml_diff>